<commit_message>
Add Trump supporters letter
</commit_message>
<xml_diff>
--- a/sources/Pre-refutation.docx
+++ b/sources/Pre-refutation.docx
@@ -57,18 +57,7 @@
           <w:szCs w:val="24"/>
           <w:lang w:val="en-US" w:eastAsia="zh-CN" w:bidi="ar-SA"/>
         </w:rPr>
-        <w:t xml:space="preserve">February </w:t>
-      </w:r>
-      <w:r>
-        <w:rPr>
-          <w:rFonts w:eastAsia="Times New Roman" w:cs="Times New Roman"/>
-          <w:color w:val="auto"/>
-          <w:kern w:val="0"/>
-          <w:sz w:val="24"/>
-          <w:szCs w:val="24"/>
-          <w:lang w:val="en-US" w:eastAsia="zh-CN" w:bidi="ar-SA"/>
-        </w:rPr>
-        <w:t>3, 2023</w:t>
+        <w:t>February 3, 2023</w:t>
       </w:r>
     </w:p>
     <w:p>
@@ -146,15 +135,7 @@
       </w:pPr>
       <w:r>
         <w:rPr/>
-        <w:t>Have you ever seen so much pr</w:t>
-      </w:r>
-      <w:r>
-        <w:rPr/>
-        <w:t>e</w:t>
-      </w:r>
-      <w:r>
-        <w:rPr/>
-        <w:t>-refutation as in Ed Kozlowski's recent letter? I</w:t>
+        <w:t>Have you ever seen so much pre-refutation as in Ed Kozlowski's recent letter? I</w:t>
       </w:r>
     </w:p>
     <w:p>
@@ -363,7 +344,33 @@
       </w:pPr>
       <w:r>
         <w:rPr/>
-        <w:t>(860) 335-2869 (C)</w:t>
+        <w:t xml:space="preserve">(860) 335-2869 </w:t>
+      </w:r>
+      <w:r>
+        <w:rPr/>
+        <w:t>(C)</w:t>
+      </w:r>
+    </w:p>
+    <w:p>
+      <w:pPr>
+        <w:pStyle w:val="Normal"/>
+        <w:ind w:firstLine="720" w:left="5760" w:right="0"/>
+        <w:rPr/>
+      </w:pPr>
+      <w:r>
+        <w:rPr/>
+      </w:r>
+    </w:p>
+    <w:p>
+      <w:pPr>
+        <w:pStyle w:val="Normal"/>
+        <w:ind w:firstLine="720" w:left="0" w:right="0"/>
+        <w:jc w:val="right"/>
+        <w:rPr/>
+      </w:pPr>
+      <w:r>
+        <w:rPr/>
+        <w:t xml:space="preserve">(Co-chair of Andover DTC and member of RHAM BOE, but writing as an individual.) </w:t>
       </w:r>
     </w:p>
     <w:sectPr>

</xml_diff>